<commit_message>
finished report on project
</commit_message>
<xml_diff>
--- a/Bloomerang-report.docx
+++ b/Bloomerang-report.docx
@@ -190,20 +190,32 @@
         <w:t>and</w:t>
       </w:r>
       <w:r>
-        <w:t xml:space="preserve"> in the background.</w:t>
-      </w:r>
-    </w:p>
-    <w:p>
-      <w:pPr>
-        <w:jc w:val="both"/>
-      </w:pPr>
+        <w:t xml:space="preserve"> in the background</w:t>
+      </w:r>
+      <w:r>
+        <w:t>.</w:t>
+      </w:r>
     </w:p>
     <w:p>
       <w:pPr>
         <w:ind w:firstLine="720"/>
       </w:pPr>
       <w:r>
-        <w:t>Front-end accessibility:</w:t>
+        <w:rPr>
+          <w:b/>
+          <w:bCs/>
+        </w:rPr>
+        <w:t>Visible</w:t>
+      </w:r>
+      <w:r>
+        <w:rPr>
+          <w:b/>
+          <w:bCs/>
+        </w:rPr>
+        <w:t xml:space="preserve"> accessibility</w:t>
+      </w:r>
+      <w:r>
+        <w:t>:</w:t>
       </w:r>
     </w:p>
     <w:p>
@@ -228,22 +240,84 @@
         <w:t>divided,</w:t>
       </w:r>
       <w:r>
-        <w:t xml:space="preserve"> and contained within the website’s pages, with connection points leading on to other sections that add value </w:t>
-      </w:r>
-      <w:r>
-        <w:t>and scope to what is presented</w:t>
+        <w:t xml:space="preserve"> and contained within the website’s pages, with connection </w:t>
+      </w:r>
+      <w:r>
+        <w:t>links from one page</w:t>
+      </w:r>
+      <w:r>
+        <w:t xml:space="preserve"> leading on </w:t>
+      </w:r>
+      <w:r>
+        <w:t>to another page, whose content</w:t>
+      </w:r>
+      <w:r>
+        <w:t xml:space="preserve"> add</w:t>
+      </w:r>
+      <w:r>
+        <w:t>s</w:t>
+      </w:r>
+      <w:r>
+        <w:t xml:space="preserve"> value</w:t>
+      </w:r>
+      <w:r>
+        <w:t>, complementary information</w:t>
+      </w:r>
+      <w:r>
+        <w:t>,</w:t>
+      </w:r>
+      <w:r>
+        <w:t xml:space="preserve"> and</w:t>
+      </w:r>
+      <w:r>
+        <w:t xml:space="preserve"> scope to what is presented</w:t>
       </w:r>
       <w:r>
         <w:t xml:space="preserve">. </w:t>
       </w:r>
-    </w:p>
-    <w:p/>
+      <w:r>
+        <w:t xml:space="preserve">Example: link from the corporate page to </w:t>
+      </w:r>
+      <w:r>
+        <w:t>bouquets in case</w:t>
+      </w:r>
+      <w:r>
+        <w:t xml:space="preserve"> the event planner wants to give their guests a participation floral token.</w:t>
+      </w:r>
+    </w:p>
+    <w:p>
+      <w:r>
+        <w:tab/>
+        <w:t>Next to the classical options to contact the business, the website provides with two types of forms as lines of communication with the business for their needs. One type of form focuses on setting up meetings and the other provides Bloomerang with feedback from the customer, which can be used to improve business processes.</w:t>
+      </w:r>
+    </w:p>
     <w:p>
       <w:pPr>
         <w:ind w:firstLine="720"/>
       </w:pPr>
       <w:r>
-        <w:t>Back-end accessibility:</w:t>
+        <w:rPr>
+          <w:b/>
+          <w:bCs/>
+        </w:rPr>
+        <w:t>Back</w:t>
+      </w:r>
+      <w:r>
+        <w:rPr>
+          <w:b/>
+          <w:bCs/>
+        </w:rPr>
+        <w:t>ground</w:t>
+      </w:r>
+      <w:r>
+        <w:rPr>
+          <w:b/>
+          <w:bCs/>
+        </w:rPr>
+        <w:t xml:space="preserve"> accessibility</w:t>
+      </w:r>
+      <w:r>
+        <w:t>:</w:t>
       </w:r>
     </w:p>
     <w:p>
@@ -338,6 +412,7 @@
     </w:p>
     <w:p>
       <w:r>
+        <w:lastRenderedPageBreak/>
         <w:tab/>
         <w:t xml:space="preserve">The back-end code is built with semantic HTML </w:t>
       </w:r>
@@ -364,7 +439,6 @@
     </w:p>
     <w:p>
       <w:r>
-        <w:lastRenderedPageBreak/>
         <w:tab/>
         <w:t xml:space="preserve">For customers accessing the website on mobile devices, media queries have been added to the CSS file to respond to this. With these queries the page content changes display to a block element and stacks better. For example, for a screen under 600 pixels wide, images on pages are no longer displayed next to one another, but stacked each on top of the other one. The </w:t>
       </w:r>
@@ -386,10 +460,26 @@
         <w:tab/>
       </w:r>
     </w:p>
-    <w:p/>
-    <w:p>
-      <w:r>
-        <w:t>Weekly schedule:</w:t>
+    <w:p>
+      <w:pPr>
+        <w:rPr>
+          <w:b/>
+          <w:bCs/>
+        </w:rPr>
+      </w:pPr>
+      <w:r>
+        <w:rPr>
+          <w:b/>
+          <w:bCs/>
+        </w:rPr>
+        <w:t>Logbook</w:t>
+      </w:r>
+      <w:r>
+        <w:rPr>
+          <w:b/>
+          <w:bCs/>
+        </w:rPr>
+        <w:t>:</w:t>
       </w:r>
     </w:p>
     <w:p>
@@ -398,19 +488,55 @@
         <w:t>Week 1 – business case research, project planning and initial website framework build</w:t>
       </w:r>
       <w:r>
-        <w:t>.</w:t>
+        <w:t>, wrapping the information in 4 pages.</w:t>
       </w:r>
     </w:p>
     <w:p>
       <w:r>
         <w:tab/>
-        <w:t>Week 2 – framework rework and addition of extra pages, with a focus on separating the different customer needs. Navbar took final shape and colour palette was set for the website.</w:t>
+        <w:t xml:space="preserve">Week 2 – </w:t>
+      </w:r>
+      <w:r>
+        <w:t xml:space="preserve">further business case research, </w:t>
+      </w:r>
+      <w:r>
+        <w:t>framework rework and addition of extra pages</w:t>
+      </w:r>
+      <w:r>
+        <w:t xml:space="preserve"> to seven</w:t>
+      </w:r>
+      <w:r>
+        <w:t>, with a focus on separating the different customer needs. Navbar took final shape and colour palette was set for the website.</w:t>
       </w:r>
     </w:p>
     <w:p>
       <w:r>
         <w:tab/>
-        <w:t xml:space="preserve">Week 3 – added content to pages: description text, images, and forms. Reworked home page back-end to make content addition/change easier. </w:t>
+        <w:t xml:space="preserve">Week 3 – added content to pages: description text, </w:t>
+      </w:r>
+      <w:r>
+        <w:t xml:space="preserve">sourced </w:t>
+      </w:r>
+      <w:r>
+        <w:t>images</w:t>
+      </w:r>
+      <w:r>
+        <w:t xml:space="preserve"> and resized them</w:t>
+      </w:r>
+      <w:r>
+        <w:t>, and forms</w:t>
+      </w:r>
+      <w:r>
+        <w:t xml:space="preserve"> took shape</w:t>
+      </w:r>
+      <w:r>
+        <w:t xml:space="preserve">. Reworked home page </w:t>
+      </w:r>
+      <w:r>
+        <w:t>containers</w:t>
+      </w:r>
+      <w:r>
+        <w:t xml:space="preserve"> to make content addition/change easier. </w:t>
       </w:r>
     </w:p>
     <w:p>
@@ -434,47 +560,31 @@
         <w:t xml:space="preserve">review and final </w:t>
       </w:r>
       <w:r>
-        <w:t>small layout changes, final report validation, logo build, report writing and submission.</w:t>
-      </w:r>
-    </w:p>
-    <w:p>
-      <w:pPr>
-        <w:jc w:val="center"/>
-      </w:pPr>
-    </w:p>
-    <w:p>
-      <w:pPr>
-        <w:jc w:val="center"/>
-      </w:pPr>
-    </w:p>
-    <w:p>
-      <w:pPr>
-        <w:jc w:val="center"/>
-      </w:pPr>
-    </w:p>
-    <w:p>
-      <w:pPr>
-        <w:jc w:val="center"/>
-      </w:pPr>
-    </w:p>
-    <w:p>
-      <w:pPr>
-        <w:jc w:val="center"/>
-      </w:pPr>
-    </w:p>
-    <w:p>
-      <w:pPr>
-        <w:jc w:val="center"/>
-      </w:pPr>
-    </w:p>
-    <w:p>
-      <w:pPr>
-        <w:jc w:val="center"/>
-      </w:pPr>
-    </w:p>
-    <w:p>
-      <w:pPr>
-        <w:jc w:val="center"/>
+        <w:t xml:space="preserve">small layout changes, final </w:t>
+      </w:r>
+      <w:r>
+        <w:t>form</w:t>
+      </w:r>
+      <w:r>
+        <w:t xml:space="preserve"> validation, logo build, report writing and submission.</w:t>
+      </w:r>
+    </w:p>
+    <w:p/>
+    <w:p>
+      <w:r>
+        <w:rPr>
+          <w:b/>
+          <w:bCs/>
+        </w:rPr>
+        <w:t>Reflection</w:t>
+      </w:r>
+      <w:r>
+        <w:t>:</w:t>
+      </w:r>
+    </w:p>
+    <w:p>
+      <w:pPr>
+        <w:jc w:val="both"/>
       </w:pPr>
       <w:r>
         <w:t xml:space="preserve">The mistake I am thinking of the most is not planning </w:t>
@@ -548,7 +658,7 @@
     </w:p>
     <w:p>
       <w:pPr>
-        <w:jc w:val="center"/>
+        <w:jc w:val="both"/>
       </w:pPr>
       <w:r>
         <w:t>If I had thought out the layout a bit more</w:t>
@@ -571,7 +681,7 @@
     </w:p>
     <w:p>
       <w:pPr>
-        <w:jc w:val="center"/>
+        <w:jc w:val="both"/>
       </w:pPr>
       <w:r>
         <w:t xml:space="preserve">This was a tough issue to avoid though, in hindsight. </w:t>
@@ -588,10 +698,9 @@
     </w:p>
     <w:p>
       <w:pPr>
-        <w:jc w:val="center"/>
-      </w:pPr>
-      <w:r>
-        <w:lastRenderedPageBreak/>
+        <w:jc w:val="both"/>
+      </w:pPr>
+      <w:r>
         <w:t xml:space="preserve">Still, I believe it is a good result and I do not regret choosing the business case I have chosen. And having rebuilt the website a few times, I have a much better grasp of HTML, CSS and </w:t>
       </w:r>
       <w:proofErr w:type="spellStart"/>
@@ -603,7 +712,11 @@
         <w:t>.</w:t>
       </w:r>
     </w:p>
-    <w:p/>
+    <w:p>
+      <w:pPr>
+        <w:jc w:val="both"/>
+      </w:pPr>
+    </w:p>
     <w:sectPr>
       <w:pgSz w:w="11906" w:h="16838"/>
       <w:pgMar w:top="1440" w:right="1440" w:bottom="1440" w:left="1440" w:header="708" w:footer="708" w:gutter="0"/>

</xml_diff>